<commit_message>
update 数量 to double,add thinkphp project
</commit_message>
<xml_diff>
--- a/进销存系统需求文档.docx
+++ b/进销存系统需求文档.docx
@@ -5047,7 +5047,7 @@
                 <w:rFonts w:hint="eastAsia"/>
                 <w:lang w:val="en-US" w:eastAsia="zh-CN"/>
               </w:rPr>
-              <w:t>int</w:t>
+              <w:t>double(10,2)</w:t>
             </w:r>
           </w:p>
         </w:tc>
@@ -6277,7 +6277,7 @@
                 <w:rFonts w:hint="eastAsia"/>
                 <w:lang w:val="en-US" w:eastAsia="zh-CN"/>
               </w:rPr>
-              <w:t>int</w:t>
+              <w:t>double(10,2)</w:t>
             </w:r>
           </w:p>
         </w:tc>
@@ -6455,7 +6455,7 @@
                 <w:rFonts w:hint="eastAsia"/>
                 <w:lang w:val="en-US" w:eastAsia="zh-CN"/>
               </w:rPr>
-              <w:t>price</w:t>
+              <w:t>unit_price</w:t>
             </w:r>
           </w:p>
         </w:tc>
@@ -7701,7 +7701,7 @@
                 <w:rFonts w:hint="eastAsia"/>
                 <w:lang w:val="en-US" w:eastAsia="zh-CN"/>
               </w:rPr>
-              <w:t>int</w:t>
+              <w:t>double(10,2)</w:t>
             </w:r>
           </w:p>
         </w:tc>
@@ -7874,6 +7874,15 @@
                 <w:lang w:val="en-US" w:eastAsia="zh-CN"/>
               </w:rPr>
             </w:pPr>
+            <w:r>
+              <w:rPr>
+                <w:rFonts w:hint="eastAsia"/>
+                <w:lang w:val="en-US" w:eastAsia="zh-CN"/>
+              </w:rPr>
+              <w:t>unit_</w:t>
+            </w:r>
+            <w:bookmarkStart w:id="16" w:name="_GoBack"/>
+            <w:bookmarkEnd w:id="16"/>
             <w:r>
               <w:rPr>
                 <w:rFonts w:hint="eastAsia"/>
@@ -8020,14 +8029,6 @@
       </w:tblGrid>
       <w:tr>
         <w:tblPrEx>
-          <w:tblBorders>
-            <w:top w:val="single" w:color="auto" w:sz="4" w:space="0"/>
-            <w:left w:val="single" w:color="auto" w:sz="4" w:space="0"/>
-            <w:bottom w:val="single" w:color="auto" w:sz="4" w:space="0"/>
-            <w:right w:val="single" w:color="auto" w:sz="4" w:space="0"/>
-            <w:insideH w:val="single" w:color="auto" w:sz="4" w:space="0"/>
-            <w:insideV w:val="single" w:color="auto" w:sz="4" w:space="0"/>
-          </w:tblBorders>
           <w:tblLayout w:type="fixed"/>
           <w:tblCellMar>
             <w:top w:w="0" w:type="dxa"/>
@@ -8618,8 +8619,6 @@
               </w:rPr>
               <w:t>密码（加密）</w:t>
             </w:r>
-            <w:bookmarkStart w:id="16" w:name="_GoBack"/>
-            <w:bookmarkEnd w:id="16"/>
           </w:p>
         </w:tc>
       </w:tr>
@@ -8823,7 +8822,7 @@
     <w:lsdException w:uiPriority="99" w:name="index 8"/>
     <w:lsdException w:uiPriority="99" w:name="index 9"/>
     <w:lsdException w:uiPriority="39" w:semiHidden="0" w:name="toc 1"/>
-    <w:lsdException w:uiPriority="39" w:semiHidden="0" w:name="toc 2"/>
+    <w:lsdException w:qFormat="1" w:uiPriority="39" w:semiHidden="0" w:name="toc 2"/>
     <w:lsdException w:uiPriority="39" w:name="toc 3"/>
     <w:lsdException w:uiPriority="39" w:name="toc 4"/>
     <w:lsdException w:uiPriority="39" w:name="toc 5"/>
@@ -8834,8 +8833,8 @@
     <w:lsdException w:uiPriority="99" w:name="Normal Indent"/>
     <w:lsdException w:uiPriority="99" w:name="footnote text"/>
     <w:lsdException w:uiPriority="99" w:name="annotation text"/>
-    <w:lsdException w:uiPriority="99" w:name="header"/>
-    <w:lsdException w:uiPriority="99" w:name="footer"/>
+    <w:lsdException w:qFormat="1" w:uiPriority="99" w:semiHidden="0" w:name="header"/>
+    <w:lsdException w:uiPriority="99" w:semiHidden="0" w:name="footer"/>
     <w:lsdException w:uiPriority="99" w:name="index heading"/>
     <w:lsdException w:qFormat="1" w:uiPriority="35" w:name="caption"/>
     <w:lsdException w:uiPriority="99" w:name="table of figures"/>
@@ -8868,7 +8867,7 @@
     <w:lsdException w:qFormat="1" w:unhideWhenUsed="0" w:uiPriority="10" w:semiHidden="0" w:name="Title"/>
     <w:lsdException w:uiPriority="99" w:name="Closing"/>
     <w:lsdException w:uiPriority="99" w:name="Signature"/>
-    <w:lsdException w:uiPriority="1" w:name="Default Paragraph Font"/>
+    <w:lsdException w:uiPriority="1" w:semiHidden="0" w:name="Default Paragraph Font"/>
     <w:lsdException w:uiPriority="99" w:name="Body Text"/>
     <w:lsdException w:uiPriority="99" w:name="Body Text Indent"/>
     <w:lsdException w:uiPriority="99" w:name="List Continue"/>
@@ -8889,7 +8888,7 @@
     <w:lsdException w:uiPriority="99" w:name="Body Text Indent 3"/>
     <w:lsdException w:uiPriority="99" w:name="Block Text"/>
     <w:lsdException w:qFormat="1" w:uiPriority="99" w:semiHidden="0" w:name="Hyperlink"/>
-    <w:lsdException w:uiPriority="99" w:name="FollowedHyperlink"/>
+    <w:lsdException w:uiPriority="99" w:semiHidden="0" w:name="FollowedHyperlink"/>
     <w:lsdException w:qFormat="1" w:unhideWhenUsed="0" w:uiPriority="22" w:semiHidden="0" w:name="Strong"/>
     <w:lsdException w:qFormat="1" w:unhideWhenUsed="0" w:uiPriority="20" w:semiHidden="0" w:name="Emphasis"/>
     <w:lsdException w:uiPriority="99" w:name="Document Map"/>
@@ -8906,7 +8905,7 @@
     <w:lsdException w:uiPriority="99" w:name="HTML Sample"/>
     <w:lsdException w:uiPriority="99" w:name="HTML Typewriter"/>
     <w:lsdException w:uiPriority="99" w:name="HTML Variable"/>
-    <w:lsdException w:qFormat="1" w:uiPriority="99" w:name="Normal Table"/>
+    <w:lsdException w:qFormat="1" w:uiPriority="99" w:semiHidden="0" w:name="Normal Table"/>
     <w:lsdException w:uiPriority="99" w:name="annotation subject"/>
     <w:lsdException w:uiPriority="99" w:name="Table Simple 1"/>
     <w:lsdException w:uiPriority="99" w:name="Table Simple 2"/>
@@ -8950,7 +8949,7 @@
     <w:lsdException w:uiPriority="99" w:name="Table Web 1"/>
     <w:lsdException w:uiPriority="99" w:name="Table Web 2"/>
     <w:lsdException w:uiPriority="99" w:name="Table Web 3"/>
-    <w:lsdException w:uiPriority="99" w:name="Balloon Text"/>
+    <w:lsdException w:uiPriority="99" w:semiHidden="0" w:name="Balloon Text"/>
     <w:lsdException w:unhideWhenUsed="0" w:uiPriority="59" w:semiHidden="0" w:name="Table Grid"/>
     <w:lsdException w:uiPriority="99" w:name="Table Theme"/>
     <w:lsdException w:unhideWhenUsed="0" w:uiPriority="60" w:semiHidden="0" w:name="Light Shading"/>
@@ -9213,6 +9212,7 @@
     <w:basedOn w:val="1"/>
     <w:link w:val="17"/>
     <w:unhideWhenUsed/>
+    <w:qFormat/>
     <w:uiPriority w:val="99"/>
     <w:pPr>
       <w:pBdr>
@@ -9243,6 +9243,7 @@
     <w:basedOn w:val="1"/>
     <w:next w:val="1"/>
     <w:unhideWhenUsed/>
+    <w:qFormat/>
     <w:uiPriority w:val="39"/>
     <w:pPr>
       <w:ind w:left="420" w:leftChars="200"/>

</xml_diff>